<commit_message>
All daily scrums of last week + some misc_helper updates
</commit_message>
<xml_diff>
--- a/SCRUM/Sprint 1/Daily SCRUMs/20-11-17.docx
+++ b/SCRUM/Sprint 1/Daily SCRUMs/20-11-17.docx
@@ -26,7 +26,7 @@
         </w:tblBorders>
         <w:tblCellMar>
           <w:top w:w="55" w:type="dxa"/>
-          <w:left w:w="51" w:type="dxa"/>
+          <w:left w:w="48" w:type="dxa"/>
           <w:bottom w:w="55" w:type="dxa"/>
           <w:right w:w="55" w:type="dxa"/>
         </w:tblCellMar>
@@ -48,7 +48,7 @@
             </w:tcBorders>
             <w:shd w:fill="auto" w:val="clear"/>
             <w:tcMar>
-              <w:left w:w="51" w:type="dxa"/>
+              <w:left w:w="48" w:type="dxa"/>
             </w:tcMar>
           </w:tcPr>
           <w:p>
@@ -83,7 +83,7 @@
             </w:tcBorders>
             <w:shd w:fill="auto" w:val="clear"/>
             <w:tcMar>
-              <w:left w:w="51" w:type="dxa"/>
+              <w:left w:w="48" w:type="dxa"/>
             </w:tcMar>
           </w:tcPr>
           <w:p>
@@ -119,7 +119,7 @@
             </w:tcBorders>
             <w:shd w:fill="auto" w:val="clear"/>
             <w:tcMar>
-              <w:left w:w="51" w:type="dxa"/>
+              <w:left w:w="48" w:type="dxa"/>
             </w:tcMar>
           </w:tcPr>
           <w:p>
@@ -159,7 +159,7 @@
             </w:tcBorders>
             <w:shd w:fill="auto" w:val="clear"/>
             <w:tcMar>
-              <w:left w:w="51" w:type="dxa"/>
+              <w:left w:w="48" w:type="dxa"/>
             </w:tcMar>
           </w:tcPr>
           <w:p>
@@ -197,7 +197,7 @@
             </w:tcBorders>
             <w:shd w:fill="auto" w:val="clear"/>
             <w:tcMar>
-              <w:left w:w="51" w:type="dxa"/>
+              <w:left w:w="48" w:type="dxa"/>
             </w:tcMar>
           </w:tcPr>
           <w:p>
@@ -237,7 +237,7 @@
             </w:tcBorders>
             <w:shd w:fill="auto" w:val="clear"/>
             <w:tcMar>
-              <w:left w:w="51" w:type="dxa"/>
+              <w:left w:w="48" w:type="dxa"/>
             </w:tcMar>
           </w:tcPr>
           <w:p>
@@ -273,7 +273,7 @@
             </w:tcBorders>
             <w:shd w:fill="auto" w:val="clear"/>
             <w:tcMar>
-              <w:left w:w="51" w:type="dxa"/>
+              <w:left w:w="48" w:type="dxa"/>
             </w:tcMar>
           </w:tcPr>
           <w:p>
@@ -313,24 +313,25 @@
             </w:tcBorders>
             <w:shd w:fill="auto" w:val="clear"/>
             <w:tcMar>
-              <w:left w:w="51" w:type="dxa"/>
-            </w:tcMar>
-          </w:tcPr>
-          <w:p>
-            <w:pPr>
-              <w:pStyle w:val="TableContents"/>
-              <w:rPr>
-                <w:rFonts w:ascii="Verdana" w:hAnsi="Verdana"/>
-                <w:sz w:val="20"/>
-                <w:szCs w:val="20"/>
-              </w:rPr>
-            </w:pPr>
-            <w:r>
-              <w:rPr>
-                <w:rFonts w:ascii="Verdana" w:hAnsi="Verdana"/>
-                <w:sz w:val="20"/>
-                <w:szCs w:val="20"/>
-              </w:rPr>
+              <w:left w:w="48" w:type="dxa"/>
+            </w:tcMar>
+          </w:tcPr>
+          <w:p>
+            <w:pPr>
+              <w:pStyle w:val="TableContents"/>
+              <w:rPr>
+                <w:rFonts w:ascii="Verdana" w:hAnsi="Verdana"/>
+                <w:sz w:val="20"/>
+                <w:szCs w:val="20"/>
+              </w:rPr>
+            </w:pPr>
+            <w:r>
+              <w:rPr>
+                <w:rFonts w:ascii="Verdana" w:hAnsi="Verdana"/>
+                <w:sz w:val="20"/>
+                <w:szCs w:val="20"/>
+              </w:rPr>
+              <w:t>Nee.</w:t>
             </w:r>
           </w:p>
         </w:tc>
@@ -383,7 +384,7 @@
         </w:tblBorders>
         <w:tblCellMar>
           <w:top w:w="55" w:type="dxa"/>
-          <w:left w:w="51" w:type="dxa"/>
+          <w:left w:w="48" w:type="dxa"/>
           <w:bottom w:w="55" w:type="dxa"/>
           <w:right w:w="55" w:type="dxa"/>
         </w:tblCellMar>
@@ -405,7 +406,7 @@
             </w:tcBorders>
             <w:shd w:fill="auto" w:val="clear"/>
             <w:tcMar>
-              <w:left w:w="51" w:type="dxa"/>
+              <w:left w:w="48" w:type="dxa"/>
             </w:tcMar>
           </w:tcPr>
           <w:p>
@@ -440,7 +441,7 @@
             </w:tcBorders>
             <w:shd w:fill="auto" w:val="clear"/>
             <w:tcMar>
-              <w:left w:w="51" w:type="dxa"/>
+              <w:left w:w="48" w:type="dxa"/>
             </w:tcMar>
           </w:tcPr>
           <w:p>
@@ -476,7 +477,7 @@
             </w:tcBorders>
             <w:shd w:fill="auto" w:val="clear"/>
             <w:tcMar>
-              <w:left w:w="51" w:type="dxa"/>
+              <w:left w:w="48" w:type="dxa"/>
             </w:tcMar>
           </w:tcPr>
           <w:p>
@@ -516,7 +517,7 @@
             </w:tcBorders>
             <w:shd w:fill="auto" w:val="clear"/>
             <w:tcMar>
-              <w:left w:w="51" w:type="dxa"/>
+              <w:left w:w="48" w:type="dxa"/>
             </w:tcMar>
           </w:tcPr>
           <w:p>
@@ -552,7 +553,7 @@
             </w:tcBorders>
             <w:shd w:fill="auto" w:val="clear"/>
             <w:tcMar>
-              <w:left w:w="51" w:type="dxa"/>
+              <w:left w:w="48" w:type="dxa"/>
             </w:tcMar>
           </w:tcPr>
           <w:p>
@@ -592,7 +593,7 @@
             </w:tcBorders>
             <w:shd w:fill="auto" w:val="clear"/>
             <w:tcMar>
-              <w:left w:w="51" w:type="dxa"/>
+              <w:left w:w="48" w:type="dxa"/>
             </w:tcMar>
           </w:tcPr>
           <w:p>
@@ -606,23 +607,7 @@
                 <w:sz w:val="20"/>
                 <w:szCs w:val="20"/>
               </w:rPr>
-              <w:t>B</w:t>
-            </w:r>
-            <w:r>
-              <w:rPr>
-                <w:rFonts w:ascii="Verdana" w:hAnsi="Verdana"/>
-                <w:sz w:val="20"/>
-                <w:szCs w:val="20"/>
-              </w:rPr>
-              <w:t xml:space="preserve">oundaries op te zetten in het spel, </w:t>
-            </w:r>
-            <w:r>
-              <w:rPr>
-                <w:rFonts w:ascii="Verdana" w:hAnsi="Verdana"/>
-                <w:sz w:val="20"/>
-                <w:szCs w:val="20"/>
-              </w:rPr>
-              <w:t>Tutorials lezen/kijken.</w:t>
+              <w:t>Boundaries op te zetten in het spel, Tutorials lezen/kijken.</w:t>
             </w:r>
           </w:p>
         </w:tc>
@@ -640,7 +625,7 @@
             </w:tcBorders>
             <w:shd w:fill="auto" w:val="clear"/>
             <w:tcMar>
-              <w:left w:w="51" w:type="dxa"/>
+              <w:left w:w="48" w:type="dxa"/>
             </w:tcMar>
           </w:tcPr>
           <w:p>
@@ -680,7 +665,7 @@
             </w:tcBorders>
             <w:shd w:fill="auto" w:val="clear"/>
             <w:tcMar>
-              <w:left w:w="51" w:type="dxa"/>
+              <w:left w:w="48" w:type="dxa"/>
             </w:tcMar>
           </w:tcPr>
           <w:p>
@@ -751,7 +736,7 @@
         </w:tblBorders>
         <w:tblCellMar>
           <w:top w:w="55" w:type="dxa"/>
-          <w:left w:w="51" w:type="dxa"/>
+          <w:left w:w="48" w:type="dxa"/>
           <w:bottom w:w="55" w:type="dxa"/>
           <w:right w:w="55" w:type="dxa"/>
         </w:tblCellMar>
@@ -773,7 +758,7 @@
             </w:tcBorders>
             <w:shd w:fill="auto" w:val="clear"/>
             <w:tcMar>
-              <w:left w:w="51" w:type="dxa"/>
+              <w:left w:w="48" w:type="dxa"/>
             </w:tcMar>
           </w:tcPr>
           <w:p>
@@ -808,7 +793,7 @@
             </w:tcBorders>
             <w:shd w:fill="auto" w:val="clear"/>
             <w:tcMar>
-              <w:left w:w="51" w:type="dxa"/>
+              <w:left w:w="48" w:type="dxa"/>
             </w:tcMar>
           </w:tcPr>
           <w:p>
@@ -844,7 +829,7 @@
             </w:tcBorders>
             <w:shd w:fill="auto" w:val="clear"/>
             <w:tcMar>
-              <w:left w:w="51" w:type="dxa"/>
+              <w:left w:w="48" w:type="dxa"/>
             </w:tcMar>
           </w:tcPr>
           <w:p>
@@ -884,7 +869,7 @@
             </w:tcBorders>
             <w:shd w:fill="auto" w:val="clear"/>
             <w:tcMar>
-              <w:left w:w="51" w:type="dxa"/>
+              <w:left w:w="48" w:type="dxa"/>
             </w:tcMar>
           </w:tcPr>
           <w:p>
@@ -920,7 +905,7 @@
             </w:tcBorders>
             <w:shd w:fill="auto" w:val="clear"/>
             <w:tcMar>
-              <w:left w:w="51" w:type="dxa"/>
+              <w:left w:w="48" w:type="dxa"/>
             </w:tcMar>
           </w:tcPr>
           <w:p>
@@ -960,7 +945,7 @@
             </w:tcBorders>
             <w:shd w:fill="auto" w:val="clear"/>
             <w:tcMar>
-              <w:left w:w="51" w:type="dxa"/>
+              <w:left w:w="48" w:type="dxa"/>
             </w:tcMar>
           </w:tcPr>
           <w:p>
@@ -992,7 +977,7 @@
             </w:tcBorders>
             <w:shd w:fill="auto" w:val="clear"/>
             <w:tcMar>
-              <w:left w:w="51" w:type="dxa"/>
+              <w:left w:w="48" w:type="dxa"/>
             </w:tcMar>
           </w:tcPr>
           <w:p>
@@ -1032,7 +1017,7 @@
             </w:tcBorders>
             <w:shd w:fill="auto" w:val="clear"/>
             <w:tcMar>
-              <w:left w:w="51" w:type="dxa"/>
+              <w:left w:w="48" w:type="dxa"/>
             </w:tcMar>
           </w:tcPr>
           <w:p>
@@ -1103,7 +1088,7 @@
         </w:tblBorders>
         <w:tblCellMar>
           <w:top w:w="55" w:type="dxa"/>
-          <w:left w:w="51" w:type="dxa"/>
+          <w:left w:w="48" w:type="dxa"/>
           <w:bottom w:w="55" w:type="dxa"/>
           <w:right w:w="55" w:type="dxa"/>
         </w:tblCellMar>
@@ -1125,7 +1110,7 @@
             </w:tcBorders>
             <w:shd w:fill="auto" w:val="clear"/>
             <w:tcMar>
-              <w:left w:w="51" w:type="dxa"/>
+              <w:left w:w="48" w:type="dxa"/>
             </w:tcMar>
           </w:tcPr>
           <w:p>
@@ -1160,7 +1145,7 @@
             </w:tcBorders>
             <w:shd w:fill="auto" w:val="clear"/>
             <w:tcMar>
-              <w:left w:w="51" w:type="dxa"/>
+              <w:left w:w="48" w:type="dxa"/>
             </w:tcMar>
           </w:tcPr>
           <w:p>
@@ -1196,7 +1181,7 @@
             </w:tcBorders>
             <w:shd w:fill="auto" w:val="clear"/>
             <w:tcMar>
-              <w:left w:w="51" w:type="dxa"/>
+              <w:left w:w="48" w:type="dxa"/>
             </w:tcMar>
           </w:tcPr>
           <w:p>
@@ -1236,7 +1221,7 @@
             </w:tcBorders>
             <w:shd w:fill="auto" w:val="clear"/>
             <w:tcMar>
-              <w:left w:w="51" w:type="dxa"/>
+              <w:left w:w="48" w:type="dxa"/>
             </w:tcMar>
           </w:tcPr>
           <w:p>
@@ -1272,7 +1257,7 @@
             </w:tcBorders>
             <w:shd w:fill="auto" w:val="clear"/>
             <w:tcMar>
-              <w:left w:w="51" w:type="dxa"/>
+              <w:left w:w="48" w:type="dxa"/>
             </w:tcMar>
           </w:tcPr>
           <w:p>
@@ -1312,7 +1297,7 @@
             </w:tcBorders>
             <w:shd w:fill="auto" w:val="clear"/>
             <w:tcMar>
-              <w:left w:w="51" w:type="dxa"/>
+              <w:left w:w="48" w:type="dxa"/>
             </w:tcMar>
           </w:tcPr>
           <w:p>
@@ -1344,7 +1329,7 @@
             </w:tcBorders>
             <w:shd w:fill="auto" w:val="clear"/>
             <w:tcMar>
-              <w:left w:w="51" w:type="dxa"/>
+              <w:left w:w="48" w:type="dxa"/>
             </w:tcMar>
           </w:tcPr>
           <w:p>
@@ -1384,7 +1369,7 @@
             </w:tcBorders>
             <w:shd w:fill="auto" w:val="clear"/>
             <w:tcMar>
-              <w:left w:w="51" w:type="dxa"/>
+              <w:left w:w="48" w:type="dxa"/>
             </w:tcMar>
           </w:tcPr>
           <w:p>
@@ -1454,6 +1439,7 @@
       <w:rPr>
         <w:rFonts w:ascii="Times New Roman" w:hAnsi="Times New Roman" w:eastAsia="Adobe Blank" w:cs="Ek Mukta"/>
         <w:kern w:val="2"/>
+        <w:sz w:val="20"/>
         <w:szCs w:val="24"/>
         <w:lang w:val="nl-NL" w:eastAsia="zh-CN" w:bidi="hi-IN"/>
       </w:rPr>
@@ -1467,7 +1453,7 @@
     <w:qFormat/>
     <w:pPr>
       <w:widowControl/>
-      <w:overflowPunct w:val="false"/>
+      <w:overflowPunct w:val="true"/>
       <w:bidi w:val="0"/>
       <w:jc w:val="left"/>
     </w:pPr>

</xml_diff>